<commit_message>
update report and power bi Project 3
</commit_message>
<xml_diff>
--- a/Project 3 - Bank Loan/Full Report - Bank Loan.docx
+++ b/Project 3 - Bank Loan/Full Report - Bank Loan.docx
@@ -1588,21 +1588,7 @@
         <w:rPr>
           <w:lang w:val="en-IN"/>
         </w:rPr>
-        <w:t xml:space="preserve">Based on the information gathered and the risk assessment, the lender </w:t>
-      </w:r>
-      <w:proofErr w:type="gramStart"/>
-      <w:r>
-        <w:rPr>
-          <w:lang w:val="en-IN"/>
-        </w:rPr>
-        <w:t>makes a decision</w:t>
-      </w:r>
-      <w:proofErr w:type="gramEnd"/>
-      <w:r>
-        <w:rPr>
-          <w:lang w:val="en-IN"/>
-        </w:rPr>
-        <w:t xml:space="preserve"> to approve or deny the loan application. If approved, the lender determines the loan amount, interest rate, and terms.</w:t>
+        <w:t>Based on the information gathered and the risk assessment, the lender makes a decision to approve or deny the loan application. If approved, the lender determines the loan amount, interest rate, and terms.</w:t>
       </w:r>
     </w:p>
     <w:p>
@@ -2184,7 +2170,6 @@
         </w:rPr>
         <w:t xml:space="preserve"> </w:t>
       </w:r>
-      <w:proofErr w:type="gramStart"/>
       <w:r>
         <w:rPr>
           <w:rFonts w:ascii="Consolas" w:hAnsi="Consolas" w:cs="Consolas"/>
@@ -2205,7 +2190,6 @@
         </w:rPr>
         <w:t>(</w:t>
       </w:r>
-      <w:proofErr w:type="gramEnd"/>
       <w:r>
         <w:rPr>
           <w:rFonts w:ascii="Consolas" w:hAnsi="Consolas" w:cs="Consolas"/>
@@ -2426,7 +2410,6 @@
         </w:rPr>
         <w:t xml:space="preserve"> </w:t>
       </w:r>
-      <w:proofErr w:type="gramStart"/>
       <w:r>
         <w:rPr>
           <w:rFonts w:ascii="Consolas" w:hAnsi="Consolas" w:cs="Consolas"/>
@@ -2447,7 +2430,6 @@
         </w:rPr>
         <w:t>(</w:t>
       </w:r>
-      <w:proofErr w:type="gramEnd"/>
       <w:r>
         <w:rPr>
           <w:rFonts w:ascii="Consolas" w:hAnsi="Consolas" w:cs="Consolas"/>
@@ -2584,7 +2566,6 @@
         </w:rPr>
         <w:t xml:space="preserve"> </w:t>
       </w:r>
-      <w:proofErr w:type="gramStart"/>
       <w:r>
         <w:rPr>
           <w:rFonts w:ascii="Consolas" w:hAnsi="Consolas" w:cs="Consolas"/>
@@ -2606,7 +2587,6 @@
         <w:t>(</w:t>
       </w:r>
       <w:proofErr w:type="spellStart"/>
-      <w:proofErr w:type="gramEnd"/>
       <w:r>
         <w:rPr>
           <w:rFonts w:ascii="Consolas" w:hAnsi="Consolas" w:cs="Consolas"/>
@@ -2840,6 +2820,12 @@
         </w:rPr>
         <w:t>PMont</w:t>
       </w:r>
+      <w:r>
+        <w:rPr>
+          <w:lang w:val="en-US"/>
+        </w:rPr>
+        <w:t>h</w:t>
+      </w:r>
       <w:proofErr w:type="spellEnd"/>
       <w:r>
         <w:rPr>
@@ -2882,7 +2868,6 @@
         </w:rPr>
         <w:t xml:space="preserve"> </w:t>
       </w:r>
-      <w:proofErr w:type="gramStart"/>
       <w:r>
         <w:rPr>
           <w:rFonts w:ascii="Consolas" w:hAnsi="Consolas" w:cs="Consolas"/>
@@ -2903,7 +2888,6 @@
         </w:rPr>
         <w:t>(</w:t>
       </w:r>
-      <w:proofErr w:type="gramEnd"/>
       <w:r>
         <w:rPr>
           <w:rFonts w:ascii="Consolas" w:hAnsi="Consolas" w:cs="Consolas"/>
@@ -3044,7 +3028,6 @@
         </w:rPr>
         <w:t xml:space="preserve"> </w:t>
       </w:r>
-      <w:proofErr w:type="gramStart"/>
       <w:r>
         <w:rPr>
           <w:rFonts w:ascii="Consolas" w:hAnsi="Consolas" w:cs="Consolas"/>
@@ -3066,7 +3049,6 @@
         <w:t>(</w:t>
       </w:r>
       <w:proofErr w:type="spellStart"/>
-      <w:proofErr w:type="gramEnd"/>
       <w:r>
         <w:rPr>
           <w:rFonts w:ascii="Consolas" w:hAnsi="Consolas" w:cs="Consolas"/>
@@ -3325,7 +3307,6 @@
         </w:rPr>
         <w:t xml:space="preserve"> </w:t>
       </w:r>
-      <w:proofErr w:type="gramStart"/>
       <w:r>
         <w:rPr>
           <w:rFonts w:ascii="Consolas" w:hAnsi="Consolas" w:cs="Consolas"/>
@@ -3347,7 +3328,6 @@
         <w:t>(</w:t>
       </w:r>
       <w:proofErr w:type="spellStart"/>
-      <w:proofErr w:type="gramEnd"/>
       <w:r>
         <w:rPr>
           <w:rFonts w:ascii="Consolas" w:hAnsi="Consolas" w:cs="Consolas"/>
@@ -3546,7 +3526,6 @@
         </w:rPr>
         <w:t xml:space="preserve"> </w:t>
       </w:r>
-      <w:proofErr w:type="gramStart"/>
       <w:r>
         <w:rPr>
           <w:rFonts w:ascii="Consolas" w:hAnsi="Consolas" w:cs="Consolas"/>
@@ -3568,7 +3547,6 @@
         <w:t>(</w:t>
       </w:r>
       <w:proofErr w:type="spellStart"/>
-      <w:proofErr w:type="gramEnd"/>
       <w:r>
         <w:rPr>
           <w:rFonts w:ascii="Consolas" w:hAnsi="Consolas" w:cs="Consolas"/>
@@ -3714,7 +3692,6 @@
         </w:rPr>
         <w:t xml:space="preserve"> </w:t>
       </w:r>
-      <w:proofErr w:type="gramStart"/>
       <w:r>
         <w:rPr>
           <w:rFonts w:ascii="Consolas" w:hAnsi="Consolas" w:cs="Consolas"/>
@@ -3736,7 +3713,6 @@
         <w:t>(</w:t>
       </w:r>
       <w:proofErr w:type="spellStart"/>
-      <w:proofErr w:type="gramEnd"/>
       <w:r>
         <w:rPr>
           <w:rFonts w:ascii="Consolas" w:hAnsi="Consolas" w:cs="Consolas"/>
@@ -3991,7 +3967,6 @@
         </w:rPr>
         <w:t xml:space="preserve"> </w:t>
       </w:r>
-      <w:proofErr w:type="gramStart"/>
       <w:r>
         <w:rPr>
           <w:rFonts w:ascii="Consolas" w:hAnsi="Consolas" w:cs="Consolas"/>
@@ -4013,7 +3988,6 @@
         <w:t>(</w:t>
       </w:r>
       <w:proofErr w:type="spellStart"/>
-      <w:proofErr w:type="gramEnd"/>
       <w:r>
         <w:rPr>
           <w:rFonts w:ascii="Consolas" w:hAnsi="Consolas" w:cs="Consolas"/>
@@ -4159,7 +4133,6 @@
         </w:rPr>
         <w:t xml:space="preserve"> </w:t>
       </w:r>
-      <w:proofErr w:type="gramStart"/>
       <w:r>
         <w:rPr>
           <w:rFonts w:ascii="Consolas" w:hAnsi="Consolas" w:cs="Consolas"/>
@@ -4181,7 +4154,6 @@
         <w:t>(</w:t>
       </w:r>
       <w:proofErr w:type="spellStart"/>
-      <w:proofErr w:type="gramEnd"/>
       <w:r>
         <w:rPr>
           <w:rFonts w:ascii="Consolas" w:hAnsi="Consolas" w:cs="Consolas"/>
@@ -4523,7 +4495,6 @@
         </w:rPr>
         <w:t xml:space="preserve"> </w:t>
       </w:r>
-      <w:proofErr w:type="gramStart"/>
       <w:r>
         <w:rPr>
           <w:rFonts w:ascii="Consolas" w:hAnsi="Consolas" w:cs="Consolas"/>
@@ -4545,7 +4516,6 @@
         <w:t>(</w:t>
       </w:r>
       <w:proofErr w:type="spellStart"/>
-      <w:proofErr w:type="gramEnd"/>
       <w:r>
         <w:rPr>
           <w:rFonts w:ascii="Consolas" w:hAnsi="Consolas" w:cs="Consolas"/>
@@ -4767,7 +4737,6 @@
         </w:rPr>
         <w:t xml:space="preserve"> </w:t>
       </w:r>
-      <w:proofErr w:type="gramStart"/>
       <w:r>
         <w:rPr>
           <w:rFonts w:ascii="Consolas" w:hAnsi="Consolas" w:cs="Consolas"/>
@@ -4789,7 +4758,6 @@
         <w:t>(</w:t>
       </w:r>
       <w:proofErr w:type="spellStart"/>
-      <w:proofErr w:type="gramEnd"/>
       <w:r>
         <w:rPr>
           <w:rFonts w:ascii="Consolas" w:hAnsi="Consolas" w:cs="Consolas"/>
@@ -4935,7 +4903,6 @@
         </w:rPr>
         <w:t xml:space="preserve"> </w:t>
       </w:r>
-      <w:proofErr w:type="gramStart"/>
       <w:r>
         <w:rPr>
           <w:rFonts w:ascii="Consolas" w:hAnsi="Consolas" w:cs="Consolas"/>
@@ -4957,7 +4924,6 @@
         <w:t>(</w:t>
       </w:r>
       <w:proofErr w:type="spellStart"/>
-      <w:proofErr w:type="gramEnd"/>
       <w:r>
         <w:rPr>
           <w:rFonts w:ascii="Consolas" w:hAnsi="Consolas" w:cs="Consolas"/>
@@ -5229,7 +5195,6 @@
         </w:rPr>
         <w:t xml:space="preserve"> </w:t>
       </w:r>
-      <w:proofErr w:type="gramStart"/>
       <w:r>
         <w:rPr>
           <w:rFonts w:ascii="Consolas" w:hAnsi="Consolas" w:cs="Consolas"/>
@@ -5251,7 +5216,6 @@
         <w:t>(</w:t>
       </w:r>
       <w:proofErr w:type="spellStart"/>
-      <w:proofErr w:type="gramEnd"/>
       <w:r>
         <w:rPr>
           <w:rFonts w:ascii="Consolas" w:hAnsi="Consolas" w:cs="Consolas"/>
@@ -5397,7 +5361,6 @@
         </w:rPr>
         <w:t xml:space="preserve"> </w:t>
       </w:r>
-      <w:proofErr w:type="gramStart"/>
       <w:r>
         <w:rPr>
           <w:rFonts w:ascii="Consolas" w:hAnsi="Consolas" w:cs="Consolas"/>
@@ -5419,7 +5382,6 @@
         <w:t>(</w:t>
       </w:r>
       <w:proofErr w:type="spellStart"/>
-      <w:proofErr w:type="gramEnd"/>
       <w:r>
         <w:rPr>
           <w:rFonts w:ascii="Consolas" w:hAnsi="Consolas" w:cs="Consolas"/>
@@ -5748,7 +5710,6 @@
         </w:rPr>
         <w:t>(</w:t>
       </w:r>
-      <w:proofErr w:type="gramStart"/>
       <w:r>
         <w:rPr>
           <w:rFonts w:ascii="Consolas" w:hAnsi="Consolas" w:cs="Consolas"/>
@@ -5770,7 +5731,6 @@
         <w:t>(</w:t>
       </w:r>
       <w:proofErr w:type="spellStart"/>
-      <w:proofErr w:type="gramEnd"/>
       <w:r>
         <w:rPr>
           <w:rFonts w:ascii="Consolas" w:hAnsi="Consolas" w:cs="Consolas"/>
@@ -6078,7 +6038,6 @@
         </w:rPr>
         <w:t>(</w:t>
       </w:r>
-      <w:proofErr w:type="gramStart"/>
       <w:r>
         <w:rPr>
           <w:rFonts w:ascii="Consolas" w:hAnsi="Consolas" w:cs="Consolas"/>
@@ -6100,7 +6059,6 @@
         <w:t>(</w:t>
       </w:r>
       <w:proofErr w:type="spellStart"/>
-      <w:proofErr w:type="gramEnd"/>
       <w:r>
         <w:rPr>
           <w:rFonts w:ascii="Consolas" w:hAnsi="Consolas" w:cs="Consolas"/>
@@ -6306,7 +6264,6 @@
         </w:rPr>
         <w:t xml:space="preserve"> </w:t>
       </w:r>
-      <w:proofErr w:type="gramStart"/>
       <w:r>
         <w:rPr>
           <w:rFonts w:ascii="Consolas" w:hAnsi="Consolas" w:cs="Consolas"/>
@@ -6328,7 +6285,6 @@
         <w:t>(</w:t>
       </w:r>
       <w:proofErr w:type="spellStart"/>
-      <w:proofErr w:type="gramEnd"/>
       <w:r>
         <w:rPr>
           <w:rFonts w:ascii="Consolas" w:hAnsi="Consolas" w:cs="Consolas"/>
@@ -6511,7 +6467,6 @@
         </w:rPr>
         <w:t>(</w:t>
       </w:r>
-      <w:proofErr w:type="gramStart"/>
       <w:r>
         <w:rPr>
           <w:rFonts w:ascii="Consolas" w:hAnsi="Consolas" w:cs="Consolas"/>
@@ -6533,7 +6488,6 @@
         <w:t>(</w:t>
       </w:r>
       <w:proofErr w:type="spellStart"/>
-      <w:proofErr w:type="gramEnd"/>
       <w:r>
         <w:rPr>
           <w:rFonts w:ascii="Consolas" w:hAnsi="Consolas" w:cs="Consolas"/>
@@ -6739,7 +6693,6 @@
         </w:rPr>
         <w:t xml:space="preserve"> </w:t>
       </w:r>
-      <w:proofErr w:type="gramStart"/>
       <w:r>
         <w:rPr>
           <w:rFonts w:ascii="Consolas" w:hAnsi="Consolas" w:cs="Consolas"/>
@@ -6761,7 +6714,6 @@
         <w:t>(</w:t>
       </w:r>
       <w:proofErr w:type="spellStart"/>
-      <w:proofErr w:type="gramEnd"/>
       <w:r>
         <w:rPr>
           <w:rFonts w:ascii="Consolas" w:hAnsi="Consolas" w:cs="Consolas"/>
@@ -6943,7 +6895,6 @@
         </w:rPr>
         <w:t xml:space="preserve"> </w:t>
       </w:r>
-      <w:proofErr w:type="gramStart"/>
       <w:r>
         <w:rPr>
           <w:rFonts w:ascii="Consolas" w:hAnsi="Consolas" w:cs="Consolas"/>
@@ -6965,7 +6916,6 @@
         <w:t>(</w:t>
       </w:r>
       <w:proofErr w:type="spellStart"/>
-      <w:proofErr w:type="gramEnd"/>
       <w:r>
         <w:rPr>
           <w:rFonts w:ascii="Consolas" w:hAnsi="Consolas" w:cs="Consolas"/>
@@ -7239,7 +7189,6 @@
         </w:rPr>
         <w:t xml:space="preserve"> </w:t>
       </w:r>
-      <w:proofErr w:type="gramStart"/>
       <w:r>
         <w:rPr>
           <w:rFonts w:ascii="Consolas" w:hAnsi="Consolas" w:cs="Consolas"/>
@@ -7261,7 +7210,6 @@
         <w:t>(</w:t>
       </w:r>
       <w:proofErr w:type="spellStart"/>
-      <w:proofErr w:type="gramEnd"/>
       <w:r>
         <w:rPr>
           <w:rFonts w:ascii="Consolas" w:hAnsi="Consolas" w:cs="Consolas"/>
@@ -7427,7 +7375,6 @@
         </w:rPr>
         <w:t xml:space="preserve"> </w:t>
       </w:r>
-      <w:proofErr w:type="gramStart"/>
       <w:r>
         <w:rPr>
           <w:rFonts w:ascii="Consolas" w:hAnsi="Consolas" w:cs="Consolas"/>
@@ -7449,7 +7396,6 @@
         <w:t>(</w:t>
       </w:r>
       <w:proofErr w:type="spellStart"/>
-      <w:proofErr w:type="gramEnd"/>
       <w:r>
         <w:rPr>
           <w:rFonts w:ascii="Consolas" w:hAnsi="Consolas" w:cs="Consolas"/>
@@ -7604,21 +7550,7 @@
         <w:rPr>
           <w:lang w:val="en-US"/>
         </w:rPr>
-        <w:t xml:space="preserve"> </w:t>
-      </w:r>
-      <w:proofErr w:type="gramStart"/>
-      <w:r>
-        <w:rPr>
-          <w:lang w:val="en-US"/>
-        </w:rPr>
-        <w:t>Ratio(</w:t>
-      </w:r>
-      <w:proofErr w:type="gramEnd"/>
-      <w:r>
-        <w:rPr>
-          <w:lang w:val="en-US"/>
-        </w:rPr>
-        <w:t>%)</w:t>
+        <w:t xml:space="preserve"> Ratio(%)</w:t>
       </w:r>
     </w:p>
     <w:p>
@@ -7655,7 +7587,6 @@
         </w:rPr>
         <w:t xml:space="preserve"> </w:t>
       </w:r>
-      <w:proofErr w:type="gramStart"/>
       <w:r>
         <w:rPr>
           <w:rFonts w:ascii="Consolas" w:hAnsi="Consolas" w:cs="Consolas"/>
@@ -7677,7 +7608,6 @@
         <w:t>(</w:t>
       </w:r>
       <w:proofErr w:type="spellStart"/>
-      <w:proofErr w:type="gramEnd"/>
       <w:r>
         <w:rPr>
           <w:rFonts w:ascii="Consolas" w:hAnsi="Consolas" w:cs="Consolas"/>
@@ -7843,7 +7773,6 @@
         </w:rPr>
         <w:t xml:space="preserve"> </w:t>
       </w:r>
-      <w:proofErr w:type="gramStart"/>
       <w:r>
         <w:rPr>
           <w:rFonts w:ascii="Consolas" w:hAnsi="Consolas" w:cs="Consolas"/>
@@ -7865,7 +7794,6 @@
         <w:t>(</w:t>
       </w:r>
       <w:proofErr w:type="spellStart"/>
-      <w:proofErr w:type="gramEnd"/>
       <w:r>
         <w:rPr>
           <w:rFonts w:ascii="Consolas" w:hAnsi="Consolas" w:cs="Consolas"/>
@@ -8053,18 +7981,10 @@
     </w:p>
     <w:p>
       <w:r>
-        <w:t>*note: considering ‘Fully Paid’ and ‘Current</w:t>
-      </w:r>
-      <w:proofErr w:type="gramStart"/>
-      <w:r>
-        <w:t xml:space="preserve">’ </w:t>
-      </w:r>
-      <w:r>
-        <w:t xml:space="preserve"> loan</w:t>
-      </w:r>
-      <w:proofErr w:type="gramEnd"/>
-      <w:r>
-        <w:t xml:space="preserve"> </w:t>
+        <w:t xml:space="preserve">*note: considering ‘Fully Paid’ and ‘Current’ </w:t>
+      </w:r>
+      <w:r>
+        <w:t xml:space="preserve"> loan </w:t>
       </w:r>
       <w:r>
         <w:t>status as included in as a good loan</w:t>
@@ -8151,7 +8071,6 @@
         </w:rPr>
         <w:t xml:space="preserve"> </w:t>
       </w:r>
-      <w:proofErr w:type="gramStart"/>
       <w:r>
         <w:rPr>
           <w:rFonts w:ascii="Consolas" w:hAnsi="Consolas" w:cs="Consolas"/>
@@ -8173,7 +8092,6 @@
         <w:t>(</w:t>
       </w:r>
       <w:proofErr w:type="spellStart"/>
-      <w:proofErr w:type="gramEnd"/>
       <w:r>
         <w:rPr>
           <w:rFonts w:ascii="Consolas" w:hAnsi="Consolas" w:cs="Consolas"/>
@@ -8317,7 +8235,6 @@
         </w:rPr>
         <w:t xml:space="preserve"> </w:t>
       </w:r>
-      <w:proofErr w:type="gramStart"/>
       <w:r>
         <w:rPr>
           <w:rFonts w:ascii="Consolas" w:hAnsi="Consolas" w:cs="Consolas"/>
@@ -8338,7 +8255,6 @@
         </w:rPr>
         <w:t>(</w:t>
       </w:r>
-      <w:proofErr w:type="gramEnd"/>
       <w:r>
         <w:rPr>
           <w:rFonts w:ascii="Consolas" w:hAnsi="Consolas" w:cs="Consolas"/>
@@ -9030,7 +8946,6 @@
         </w:rPr>
         <w:t xml:space="preserve"> </w:t>
       </w:r>
-      <w:proofErr w:type="gramStart"/>
       <w:r>
         <w:rPr>
           <w:rFonts w:ascii="Consolas" w:hAnsi="Consolas" w:cs="Consolas"/>
@@ -9051,7 +8966,6 @@
         </w:rPr>
         <w:t>(</w:t>
       </w:r>
-      <w:proofErr w:type="gramEnd"/>
       <w:r>
         <w:rPr>
           <w:rFonts w:ascii="Consolas" w:hAnsi="Consolas" w:cs="Consolas"/>
@@ -9463,7 +9377,6 @@
         </w:rPr>
         <w:t xml:space="preserve"> </w:t>
       </w:r>
-      <w:proofErr w:type="gramStart"/>
       <w:r>
         <w:rPr>
           <w:rFonts w:ascii="Consolas" w:hAnsi="Consolas" w:cs="Consolas"/>
@@ -9485,7 +9398,6 @@
         <w:t>(</w:t>
       </w:r>
       <w:proofErr w:type="spellStart"/>
-      <w:proofErr w:type="gramEnd"/>
       <w:r>
         <w:rPr>
           <w:rFonts w:ascii="Consolas" w:hAnsi="Consolas" w:cs="Consolas"/>
@@ -9891,7 +9803,6 @@
         </w:rPr>
         <w:t xml:space="preserve"> </w:t>
       </w:r>
-      <w:proofErr w:type="gramStart"/>
       <w:r>
         <w:rPr>
           <w:rFonts w:ascii="Consolas" w:hAnsi="Consolas" w:cs="Consolas"/>
@@ -9913,7 +9824,6 @@
         <w:t>(</w:t>
       </w:r>
       <w:proofErr w:type="spellStart"/>
-      <w:proofErr w:type="gramEnd"/>
       <w:r>
         <w:rPr>
           <w:rFonts w:ascii="Consolas" w:hAnsi="Consolas" w:cs="Consolas"/>
@@ -10394,7 +10304,6 @@
         </w:rPr>
         <w:t xml:space="preserve"> </w:t>
       </w:r>
-      <w:proofErr w:type="gramStart"/>
       <w:r>
         <w:rPr>
           <w:rFonts w:ascii="Consolas" w:hAnsi="Consolas" w:cs="Consolas"/>
@@ -10416,7 +10325,6 @@
         <w:t>(</w:t>
       </w:r>
       <w:proofErr w:type="spellStart"/>
-      <w:proofErr w:type="gramEnd"/>
       <w:r>
         <w:rPr>
           <w:rFonts w:ascii="Consolas" w:hAnsi="Consolas" w:cs="Consolas"/>
@@ -10592,7 +10500,6 @@
         </w:rPr>
         <w:tab/>
       </w:r>
-      <w:proofErr w:type="gramStart"/>
       <w:r>
         <w:rPr>
           <w:rFonts w:ascii="Consolas" w:hAnsi="Consolas" w:cs="Consolas"/>
@@ -10613,7 +10520,6 @@
         </w:rPr>
         <w:t>(</w:t>
       </w:r>
-      <w:proofErr w:type="gramEnd"/>
       <w:r>
         <w:rPr>
           <w:rFonts w:ascii="Consolas" w:hAnsi="Consolas" w:cs="Consolas"/>
@@ -10891,7 +10797,6 @@
         </w:rPr>
         <w:tab/>
       </w:r>
-      <w:proofErr w:type="gramStart"/>
       <w:r>
         <w:rPr>
           <w:rFonts w:ascii="Consolas" w:hAnsi="Consolas" w:cs="Consolas"/>
@@ -10912,7 +10817,6 @@
         </w:rPr>
         <w:t>(</w:t>
       </w:r>
-      <w:proofErr w:type="gramEnd"/>
       <w:r>
         <w:rPr>
           <w:rFonts w:ascii="Consolas" w:hAnsi="Consolas" w:cs="Consolas"/>
@@ -11260,7 +11164,6 @@
         </w:rPr>
         <w:t xml:space="preserve"> </w:t>
       </w:r>
-      <w:proofErr w:type="gramStart"/>
       <w:r>
         <w:rPr>
           <w:rFonts w:ascii="Consolas" w:hAnsi="Consolas" w:cs="Consolas"/>
@@ -11282,7 +11185,6 @@
         <w:t>(</w:t>
       </w:r>
       <w:proofErr w:type="spellStart"/>
-      <w:proofErr w:type="gramEnd"/>
       <w:r>
         <w:rPr>
           <w:rFonts w:ascii="Consolas" w:hAnsi="Consolas" w:cs="Consolas"/>
@@ -11628,7 +11530,6 @@
         </w:rPr>
         <w:t xml:space="preserve"> </w:t>
       </w:r>
-      <w:proofErr w:type="gramStart"/>
       <w:r>
         <w:rPr>
           <w:rFonts w:ascii="Consolas" w:hAnsi="Consolas" w:cs="Consolas"/>
@@ -11650,7 +11551,6 @@
         <w:t>(</w:t>
       </w:r>
       <w:proofErr w:type="spellStart"/>
-      <w:proofErr w:type="gramEnd"/>
       <w:r>
         <w:rPr>
           <w:rFonts w:ascii="Consolas" w:hAnsi="Consolas" w:cs="Consolas"/>
@@ -11976,7 +11876,6 @@
         </w:rPr>
         <w:t xml:space="preserve"> </w:t>
       </w:r>
-      <w:proofErr w:type="gramStart"/>
       <w:r>
         <w:rPr>
           <w:rFonts w:ascii="Consolas" w:hAnsi="Consolas" w:cs="Consolas"/>
@@ -11998,7 +11897,6 @@
         <w:t>(</w:t>
       </w:r>
       <w:proofErr w:type="spellStart"/>
-      <w:proofErr w:type="gramEnd"/>
       <w:r>
         <w:rPr>
           <w:rFonts w:ascii="Consolas" w:hAnsi="Consolas" w:cs="Consolas"/>
@@ -12411,7 +12309,6 @@
         </w:rPr>
         <w:tab/>
       </w:r>
-      <w:proofErr w:type="gramStart"/>
       <w:r>
         <w:rPr>
           <w:rFonts w:ascii="Consolas" w:hAnsi="Consolas" w:cs="Consolas"/>
@@ -12432,7 +12329,6 @@
         </w:rPr>
         <w:t>(</w:t>
       </w:r>
-      <w:proofErr w:type="gramEnd"/>
       <w:r>
         <w:rPr>
           <w:rFonts w:ascii="Consolas" w:hAnsi="Consolas" w:cs="Consolas"/>
@@ -12530,7 +12426,6 @@
         </w:rPr>
         <w:tab/>
       </w:r>
-      <w:proofErr w:type="gramStart"/>
       <w:r>
         <w:rPr>
           <w:rFonts w:ascii="Consolas" w:hAnsi="Consolas" w:cs="Consolas"/>
@@ -12552,7 +12447,6 @@
         <w:t>(</w:t>
       </w:r>
       <w:proofErr w:type="spellStart"/>
-      <w:proofErr w:type="gramEnd"/>
       <w:r>
         <w:rPr>
           <w:rFonts w:ascii="Consolas" w:hAnsi="Consolas" w:cs="Consolas"/>
@@ -12651,7 +12545,6 @@
         </w:rPr>
         <w:tab/>
       </w:r>
-      <w:proofErr w:type="gramStart"/>
       <w:r>
         <w:rPr>
           <w:rFonts w:ascii="Consolas" w:hAnsi="Consolas" w:cs="Consolas"/>
@@ -12673,7 +12566,6 @@
         <w:t>(</w:t>
       </w:r>
       <w:proofErr w:type="spellStart"/>
-      <w:proofErr w:type="gramEnd"/>
       <w:r>
         <w:rPr>
           <w:rFonts w:ascii="Consolas" w:hAnsi="Consolas" w:cs="Consolas"/>
@@ -12772,7 +12664,6 @@
         </w:rPr>
         <w:tab/>
       </w:r>
-      <w:proofErr w:type="gramStart"/>
       <w:r>
         <w:rPr>
           <w:rFonts w:ascii="Consolas" w:hAnsi="Consolas" w:cs="Consolas"/>
@@ -12794,7 +12685,6 @@
         <w:t>(</w:t>
       </w:r>
       <w:proofErr w:type="spellStart"/>
-      <w:proofErr w:type="gramEnd"/>
       <w:r>
         <w:rPr>
           <w:rFonts w:ascii="Consolas" w:hAnsi="Consolas" w:cs="Consolas"/>
@@ -12933,7 +12823,6 @@
         </w:rPr>
         <w:tab/>
       </w:r>
-      <w:proofErr w:type="gramStart"/>
       <w:r>
         <w:rPr>
           <w:rFonts w:ascii="Consolas" w:hAnsi="Consolas" w:cs="Consolas"/>
@@ -12955,7 +12844,6 @@
         <w:t>(</w:t>
       </w:r>
       <w:proofErr w:type="spellStart"/>
-      <w:proofErr w:type="gramEnd"/>
       <w:r>
         <w:rPr>
           <w:rFonts w:ascii="Consolas" w:hAnsi="Consolas" w:cs="Consolas"/>
@@ -13307,7 +13195,6 @@
         </w:rPr>
         <w:tab/>
       </w:r>
-      <w:proofErr w:type="gramStart"/>
       <w:r>
         <w:rPr>
           <w:rFonts w:ascii="Consolas" w:hAnsi="Consolas" w:cs="Consolas"/>
@@ -13329,7 +13216,6 @@
         <w:t>(</w:t>
       </w:r>
       <w:proofErr w:type="spellStart"/>
-      <w:proofErr w:type="gramEnd"/>
       <w:r>
         <w:rPr>
           <w:rFonts w:ascii="Consolas" w:hAnsi="Consolas" w:cs="Consolas"/>
@@ -13438,7 +13324,6 @@
         </w:rPr>
         <w:tab/>
       </w:r>
-      <w:proofErr w:type="gramStart"/>
       <w:r>
         <w:rPr>
           <w:rFonts w:ascii="Consolas" w:hAnsi="Consolas" w:cs="Consolas"/>
@@ -13460,7 +13345,6 @@
         <w:t>(</w:t>
       </w:r>
       <w:proofErr w:type="spellStart"/>
-      <w:proofErr w:type="gramEnd"/>
       <w:r>
         <w:rPr>
           <w:rFonts w:ascii="Consolas" w:hAnsi="Consolas" w:cs="Consolas"/>
@@ -13839,7 +13723,6 @@
         </w:rPr>
         <w:tab/>
       </w:r>
-      <w:proofErr w:type="gramStart"/>
       <w:r>
         <w:rPr>
           <w:rFonts w:ascii="Consolas" w:hAnsi="Consolas" w:cs="Consolas"/>
@@ -13861,7 +13744,6 @@
         <w:t>(</w:t>
       </w:r>
       <w:proofErr w:type="spellStart"/>
-      <w:proofErr w:type="gramEnd"/>
       <w:r>
         <w:rPr>
           <w:rFonts w:ascii="Consolas" w:hAnsi="Consolas" w:cs="Consolas"/>
@@ -13960,7 +13842,6 @@
         </w:rPr>
         <w:tab/>
       </w:r>
-      <w:proofErr w:type="gramStart"/>
       <w:r>
         <w:rPr>
           <w:rFonts w:ascii="Consolas" w:hAnsi="Consolas" w:cs="Consolas"/>
@@ -13981,7 +13862,6 @@
         </w:rPr>
         <w:t>(</w:t>
       </w:r>
-      <w:proofErr w:type="gramEnd"/>
       <w:r>
         <w:rPr>
           <w:rFonts w:ascii="Consolas" w:hAnsi="Consolas" w:cs="Consolas"/>
@@ -14111,7 +13991,6 @@
         </w:rPr>
         <w:tab/>
       </w:r>
-      <w:proofErr w:type="gramStart"/>
       <w:r>
         <w:rPr>
           <w:rFonts w:ascii="Consolas" w:hAnsi="Consolas" w:cs="Consolas"/>
@@ -14132,7 +14011,6 @@
         </w:rPr>
         <w:t>(</w:t>
       </w:r>
-      <w:proofErr w:type="gramEnd"/>
       <w:r>
         <w:rPr>
           <w:rFonts w:ascii="Consolas" w:hAnsi="Consolas" w:cs="Consolas"/>
@@ -14230,7 +14108,6 @@
         </w:rPr>
         <w:tab/>
       </w:r>
-      <w:proofErr w:type="gramStart"/>
       <w:r>
         <w:rPr>
           <w:rFonts w:ascii="Consolas" w:hAnsi="Consolas" w:cs="Consolas"/>
@@ -14252,7 +14129,6 @@
         <w:t>(</w:t>
       </w:r>
       <w:proofErr w:type="spellStart"/>
-      <w:proofErr w:type="gramEnd"/>
       <w:r>
         <w:rPr>
           <w:rFonts w:ascii="Consolas" w:hAnsi="Consolas" w:cs="Consolas"/>
@@ -14351,7 +14227,6 @@
         </w:rPr>
         <w:tab/>
       </w:r>
-      <w:proofErr w:type="gramStart"/>
       <w:r>
         <w:rPr>
           <w:rFonts w:ascii="Consolas" w:hAnsi="Consolas" w:cs="Consolas"/>
@@ -14373,7 +14248,6 @@
         <w:t>(</w:t>
       </w:r>
       <w:proofErr w:type="spellStart"/>
-      <w:proofErr w:type="gramEnd"/>
       <w:r>
         <w:rPr>
           <w:rFonts w:ascii="Consolas" w:hAnsi="Consolas" w:cs="Consolas"/>
@@ -14539,7 +14413,6 @@
         </w:rPr>
         <w:t xml:space="preserve"> </w:t>
       </w:r>
-      <w:proofErr w:type="gramStart"/>
       <w:r>
         <w:rPr>
           <w:rFonts w:ascii="Consolas" w:hAnsi="Consolas" w:cs="Consolas"/>
@@ -14561,7 +14434,6 @@
         <w:t>(</w:t>
       </w:r>
       <w:proofErr w:type="spellStart"/>
-      <w:proofErr w:type="gramEnd"/>
       <w:r>
         <w:rPr>
           <w:rFonts w:ascii="Consolas" w:hAnsi="Consolas" w:cs="Consolas"/>
@@ -14720,7 +14592,6 @@
         </w:rPr>
         <w:t xml:space="preserve"> </w:t>
       </w:r>
-      <w:proofErr w:type="gramStart"/>
       <w:r>
         <w:rPr>
           <w:rFonts w:ascii="Consolas" w:hAnsi="Consolas" w:cs="Consolas"/>
@@ -14742,7 +14613,6 @@
         <w:t>(</w:t>
       </w:r>
       <w:proofErr w:type="spellStart"/>
-      <w:proofErr w:type="gramEnd"/>
       <w:r>
         <w:rPr>
           <w:rFonts w:ascii="Consolas" w:hAnsi="Consolas" w:cs="Consolas"/>
@@ -15050,7 +14920,6 @@
         </w:rPr>
         <w:tab/>
       </w:r>
-      <w:proofErr w:type="gramStart"/>
       <w:r>
         <w:rPr>
           <w:rFonts w:ascii="Consolas" w:hAnsi="Consolas" w:cs="Consolas"/>
@@ -15071,7 +14940,6 @@
         </w:rPr>
         <w:t>(</w:t>
       </w:r>
-      <w:proofErr w:type="gramEnd"/>
       <w:r>
         <w:rPr>
           <w:rFonts w:ascii="Consolas" w:hAnsi="Consolas" w:cs="Consolas"/>
@@ -15169,7 +15037,6 @@
         </w:rPr>
         <w:tab/>
       </w:r>
-      <w:proofErr w:type="gramStart"/>
       <w:r>
         <w:rPr>
           <w:rFonts w:ascii="Consolas" w:hAnsi="Consolas" w:cs="Consolas"/>
@@ -15191,7 +15058,6 @@
         <w:t>(</w:t>
       </w:r>
       <w:proofErr w:type="spellStart"/>
-      <w:proofErr w:type="gramEnd"/>
       <w:r>
         <w:rPr>
           <w:rFonts w:ascii="Consolas" w:hAnsi="Consolas" w:cs="Consolas"/>
@@ -15290,7 +15156,6 @@
         </w:rPr>
         <w:tab/>
       </w:r>
-      <w:proofErr w:type="gramStart"/>
       <w:r>
         <w:rPr>
           <w:rFonts w:ascii="Consolas" w:hAnsi="Consolas" w:cs="Consolas"/>
@@ -15312,7 +15177,6 @@
         <w:t>(</w:t>
       </w:r>
       <w:proofErr w:type="spellStart"/>
-      <w:proofErr w:type="gramEnd"/>
       <w:r>
         <w:rPr>
           <w:rFonts w:ascii="Consolas" w:hAnsi="Consolas" w:cs="Consolas"/>
@@ -15782,7 +15646,6 @@
         </w:rPr>
         <w:tab/>
       </w:r>
-      <w:proofErr w:type="gramStart"/>
       <w:r>
         <w:rPr>
           <w:rFonts w:ascii="Consolas" w:eastAsia="Calibri" w:hAnsi="Consolas" w:cs="Consolas"/>
@@ -15805,7 +15668,6 @@
         </w:rPr>
         <w:t>(</w:t>
       </w:r>
-      <w:proofErr w:type="gramEnd"/>
       <w:r>
         <w:rPr>
           <w:rFonts w:ascii="Consolas" w:eastAsia="Calibri" w:hAnsi="Consolas" w:cs="Consolas"/>
@@ -15912,7 +15774,6 @@
         </w:rPr>
         <w:tab/>
       </w:r>
-      <w:proofErr w:type="gramStart"/>
       <w:r>
         <w:rPr>
           <w:rFonts w:ascii="Consolas" w:eastAsia="Calibri" w:hAnsi="Consolas" w:cs="Consolas"/>
@@ -15936,7 +15797,6 @@
         <w:t>(</w:t>
       </w:r>
       <w:proofErr w:type="spellStart"/>
-      <w:proofErr w:type="gramEnd"/>
       <w:r>
         <w:rPr>
           <w:rFonts w:ascii="Consolas" w:eastAsia="Calibri" w:hAnsi="Consolas" w:cs="Consolas"/>
@@ -16044,7 +15904,6 @@
         </w:rPr>
         <w:tab/>
       </w:r>
-      <w:proofErr w:type="gramStart"/>
       <w:r>
         <w:rPr>
           <w:rFonts w:ascii="Consolas" w:eastAsia="Calibri" w:hAnsi="Consolas" w:cs="Consolas"/>
@@ -16068,7 +15927,6 @@
         <w:t>(</w:t>
       </w:r>
       <w:proofErr w:type="spellStart"/>
-      <w:proofErr w:type="gramEnd"/>
       <w:r>
         <w:rPr>
           <w:rFonts w:ascii="Consolas" w:eastAsia="Calibri" w:hAnsi="Consolas" w:cs="Consolas"/>
@@ -16553,7 +16411,6 @@
         </w:rPr>
         <w:tab/>
       </w:r>
-      <w:proofErr w:type="gramStart"/>
       <w:r>
         <w:rPr>
           <w:rFonts w:ascii="Consolas" w:eastAsia="Calibri" w:hAnsi="Consolas" w:cs="Consolas"/>
@@ -16576,7 +16433,6 @@
         </w:rPr>
         <w:t>(</w:t>
       </w:r>
-      <w:proofErr w:type="gramEnd"/>
       <w:r>
         <w:rPr>
           <w:rFonts w:ascii="Consolas" w:eastAsia="Calibri" w:hAnsi="Consolas" w:cs="Consolas"/>
@@ -16683,7 +16539,6 @@
         </w:rPr>
         <w:tab/>
       </w:r>
-      <w:proofErr w:type="gramStart"/>
       <w:r>
         <w:rPr>
           <w:rFonts w:ascii="Consolas" w:eastAsia="Calibri" w:hAnsi="Consolas" w:cs="Consolas"/>
@@ -16707,7 +16562,6 @@
         <w:t>(</w:t>
       </w:r>
       <w:proofErr w:type="spellStart"/>
-      <w:proofErr w:type="gramEnd"/>
       <w:r>
         <w:rPr>
           <w:rFonts w:ascii="Consolas" w:eastAsia="Calibri" w:hAnsi="Consolas" w:cs="Consolas"/>
@@ -16815,7 +16669,6 @@
         </w:rPr>
         <w:tab/>
       </w:r>
-      <w:proofErr w:type="gramStart"/>
       <w:r>
         <w:rPr>
           <w:rFonts w:ascii="Consolas" w:eastAsia="Calibri" w:hAnsi="Consolas" w:cs="Consolas"/>
@@ -16839,7 +16692,6 @@
         <w:t>(</w:t>
       </w:r>
       <w:proofErr w:type="spellStart"/>
-      <w:proofErr w:type="gramEnd"/>
       <w:r>
         <w:rPr>
           <w:rFonts w:ascii="Consolas" w:eastAsia="Calibri" w:hAnsi="Consolas" w:cs="Consolas"/>
@@ -17290,7 +17142,6 @@
         </w:rPr>
         <w:tab/>
       </w:r>
-      <w:proofErr w:type="gramStart"/>
       <w:r>
         <w:rPr>
           <w:rFonts w:ascii="Consolas" w:eastAsia="Calibri" w:hAnsi="Consolas" w:cs="Consolas"/>
@@ -17313,7 +17164,6 @@
         </w:rPr>
         <w:t>(</w:t>
       </w:r>
-      <w:proofErr w:type="gramEnd"/>
       <w:r>
         <w:rPr>
           <w:rFonts w:ascii="Consolas" w:eastAsia="Calibri" w:hAnsi="Consolas" w:cs="Consolas"/>
@@ -17420,7 +17270,6 @@
         </w:rPr>
         <w:tab/>
       </w:r>
-      <w:proofErr w:type="gramStart"/>
       <w:r>
         <w:rPr>
           <w:rFonts w:ascii="Consolas" w:eastAsia="Calibri" w:hAnsi="Consolas" w:cs="Consolas"/>
@@ -17444,7 +17293,6 @@
         <w:t>(</w:t>
       </w:r>
       <w:proofErr w:type="spellStart"/>
-      <w:proofErr w:type="gramEnd"/>
       <w:r>
         <w:rPr>
           <w:rFonts w:ascii="Consolas" w:eastAsia="Calibri" w:hAnsi="Consolas" w:cs="Consolas"/>
@@ -17552,7 +17400,6 @@
         </w:rPr>
         <w:tab/>
       </w:r>
-      <w:proofErr w:type="gramStart"/>
       <w:r>
         <w:rPr>
           <w:rFonts w:ascii="Consolas" w:eastAsia="Calibri" w:hAnsi="Consolas" w:cs="Consolas"/>
@@ -17576,7 +17423,6 @@
         <w:t>(</w:t>
       </w:r>
       <w:proofErr w:type="spellStart"/>
-      <w:proofErr w:type="gramEnd"/>
       <w:r>
         <w:rPr>
           <w:rFonts w:ascii="Consolas" w:eastAsia="Calibri" w:hAnsi="Consolas" w:cs="Consolas"/>
@@ -18039,7 +17885,6 @@
         </w:rPr>
         <w:tab/>
       </w:r>
-      <w:proofErr w:type="gramStart"/>
       <w:r>
         <w:rPr>
           <w:rFonts w:ascii="Consolas" w:eastAsia="Calibri" w:hAnsi="Consolas" w:cs="Consolas"/>
@@ -18062,7 +17907,6 @@
         </w:rPr>
         <w:t>(</w:t>
       </w:r>
-      <w:proofErr w:type="gramEnd"/>
       <w:r>
         <w:rPr>
           <w:rFonts w:ascii="Consolas" w:eastAsia="Calibri" w:hAnsi="Consolas" w:cs="Consolas"/>
@@ -18169,7 +18013,6 @@
         </w:rPr>
         <w:tab/>
       </w:r>
-      <w:proofErr w:type="gramStart"/>
       <w:r>
         <w:rPr>
           <w:rFonts w:ascii="Consolas" w:eastAsia="Calibri" w:hAnsi="Consolas" w:cs="Consolas"/>
@@ -18193,7 +18036,6 @@
         <w:t>(</w:t>
       </w:r>
       <w:proofErr w:type="spellStart"/>
-      <w:proofErr w:type="gramEnd"/>
       <w:r>
         <w:rPr>
           <w:rFonts w:ascii="Consolas" w:eastAsia="Calibri" w:hAnsi="Consolas" w:cs="Consolas"/>
@@ -18301,7 +18143,6 @@
         </w:rPr>
         <w:tab/>
       </w:r>
-      <w:proofErr w:type="gramStart"/>
       <w:r>
         <w:rPr>
           <w:rFonts w:ascii="Consolas" w:eastAsia="Calibri" w:hAnsi="Consolas" w:cs="Consolas"/>
@@ -18325,7 +18166,6 @@
         <w:t>(</w:t>
       </w:r>
       <w:proofErr w:type="spellStart"/>
-      <w:proofErr w:type="gramEnd"/>
       <w:r>
         <w:rPr>
           <w:rFonts w:ascii="Consolas" w:eastAsia="Calibri" w:hAnsi="Consolas" w:cs="Consolas"/>
@@ -20345,6 +20185,7 @@
   <w:style w:type="character" w:default="1" w:styleId="DefaultParagraphFont">
     <w:name w:val="Default Paragraph Font"/>
     <w:uiPriority w:val="1"/>
+    <w:semiHidden/>
     <w:unhideWhenUsed/>
   </w:style>
   <w:style w:type="table" w:default="1" w:styleId="TableNormal">

</xml_diff>

<commit_message>
modified power bi file
</commit_message>
<xml_diff>
--- a/Project 3 - Bank Loan/Full Report - Bank Loan.docx
+++ b/Project 3 - Bank Loan/Full Report - Bank Loan.docx
@@ -40,7 +40,19 @@
         <w:rPr>
           <w:lang w:val="en-US"/>
         </w:rPr>
-        <w:t>Key Performances indicators (KPIs) Requirements</w:t>
+        <w:t xml:space="preserve">Key Performance </w:t>
+      </w:r>
+      <w:r>
+        <w:rPr>
+          <w:lang w:val="en-US"/>
+        </w:rPr>
+        <w:t>I</w:t>
+      </w:r>
+      <w:r>
+        <w:rPr>
+          <w:lang w:val="en-US"/>
+        </w:rPr>
+        <w:t>ndicators (KPIs) Requirements</w:t>
       </w:r>
     </w:p>
     <w:p>
@@ -1588,7 +1600,21 @@
         <w:rPr>
           <w:lang w:val="en-IN"/>
         </w:rPr>
-        <w:t>Based on the information gathered and the risk assessment, the lender makes a decision to approve or deny the loan application. If approved, the lender determines the loan amount, interest rate, and terms.</w:t>
+        <w:t xml:space="preserve">Based on the information gathered and the risk assessment, the lender </w:t>
+      </w:r>
+      <w:proofErr w:type="gramStart"/>
+      <w:r>
+        <w:rPr>
+          <w:lang w:val="en-IN"/>
+        </w:rPr>
+        <w:t>makes a decision</w:t>
+      </w:r>
+      <w:proofErr w:type="gramEnd"/>
+      <w:r>
+        <w:rPr>
+          <w:lang w:val="en-IN"/>
+        </w:rPr>
+        <w:t xml:space="preserve"> to approve or deny the loan application. If approved, the lender determines the loan amount, interest rate, and terms.</w:t>
       </w:r>
     </w:p>
     <w:p>
@@ -2170,6 +2196,7 @@
         </w:rPr>
         <w:t xml:space="preserve"> </w:t>
       </w:r>
+      <w:proofErr w:type="gramStart"/>
       <w:r>
         <w:rPr>
           <w:rFonts w:ascii="Consolas" w:hAnsi="Consolas" w:cs="Consolas"/>
@@ -2190,6 +2217,7 @@
         </w:rPr>
         <w:t>(</w:t>
       </w:r>
+      <w:proofErr w:type="gramEnd"/>
       <w:r>
         <w:rPr>
           <w:rFonts w:ascii="Consolas" w:hAnsi="Consolas" w:cs="Consolas"/>
@@ -2410,6 +2438,7 @@
         </w:rPr>
         <w:t xml:space="preserve"> </w:t>
       </w:r>
+      <w:proofErr w:type="gramStart"/>
       <w:r>
         <w:rPr>
           <w:rFonts w:ascii="Consolas" w:hAnsi="Consolas" w:cs="Consolas"/>
@@ -2430,6 +2459,7 @@
         </w:rPr>
         <w:t>(</w:t>
       </w:r>
+      <w:proofErr w:type="gramEnd"/>
       <w:r>
         <w:rPr>
           <w:rFonts w:ascii="Consolas" w:hAnsi="Consolas" w:cs="Consolas"/>
@@ -2566,6 +2596,7 @@
         </w:rPr>
         <w:t xml:space="preserve"> </w:t>
       </w:r>
+      <w:proofErr w:type="gramStart"/>
       <w:r>
         <w:rPr>
           <w:rFonts w:ascii="Consolas" w:hAnsi="Consolas" w:cs="Consolas"/>
@@ -2587,6 +2618,7 @@
         <w:t>(</w:t>
       </w:r>
       <w:proofErr w:type="spellStart"/>
+      <w:proofErr w:type="gramEnd"/>
       <w:r>
         <w:rPr>
           <w:rFonts w:ascii="Consolas" w:hAnsi="Consolas" w:cs="Consolas"/>
@@ -2868,6 +2900,7 @@
         </w:rPr>
         <w:t xml:space="preserve"> </w:t>
       </w:r>
+      <w:proofErr w:type="gramStart"/>
       <w:r>
         <w:rPr>
           <w:rFonts w:ascii="Consolas" w:hAnsi="Consolas" w:cs="Consolas"/>
@@ -2888,6 +2921,7 @@
         </w:rPr>
         <w:t>(</w:t>
       </w:r>
+      <w:proofErr w:type="gramEnd"/>
       <w:r>
         <w:rPr>
           <w:rFonts w:ascii="Consolas" w:hAnsi="Consolas" w:cs="Consolas"/>
@@ -3028,6 +3062,7 @@
         </w:rPr>
         <w:t xml:space="preserve"> </w:t>
       </w:r>
+      <w:proofErr w:type="gramStart"/>
       <w:r>
         <w:rPr>
           <w:rFonts w:ascii="Consolas" w:hAnsi="Consolas" w:cs="Consolas"/>
@@ -3049,6 +3084,7 @@
         <w:t>(</w:t>
       </w:r>
       <w:proofErr w:type="spellStart"/>
+      <w:proofErr w:type="gramEnd"/>
       <w:r>
         <w:rPr>
           <w:rFonts w:ascii="Consolas" w:hAnsi="Consolas" w:cs="Consolas"/>
@@ -3307,6 +3343,7 @@
         </w:rPr>
         <w:t xml:space="preserve"> </w:t>
       </w:r>
+      <w:proofErr w:type="gramStart"/>
       <w:r>
         <w:rPr>
           <w:rFonts w:ascii="Consolas" w:hAnsi="Consolas" w:cs="Consolas"/>
@@ -3328,6 +3365,7 @@
         <w:t>(</w:t>
       </w:r>
       <w:proofErr w:type="spellStart"/>
+      <w:proofErr w:type="gramEnd"/>
       <w:r>
         <w:rPr>
           <w:rFonts w:ascii="Consolas" w:hAnsi="Consolas" w:cs="Consolas"/>
@@ -3526,6 +3564,7 @@
         </w:rPr>
         <w:t xml:space="preserve"> </w:t>
       </w:r>
+      <w:proofErr w:type="gramStart"/>
       <w:r>
         <w:rPr>
           <w:rFonts w:ascii="Consolas" w:hAnsi="Consolas" w:cs="Consolas"/>
@@ -3547,6 +3586,7 @@
         <w:t>(</w:t>
       </w:r>
       <w:proofErr w:type="spellStart"/>
+      <w:proofErr w:type="gramEnd"/>
       <w:r>
         <w:rPr>
           <w:rFonts w:ascii="Consolas" w:hAnsi="Consolas" w:cs="Consolas"/>
@@ -3692,6 +3732,7 @@
         </w:rPr>
         <w:t xml:space="preserve"> </w:t>
       </w:r>
+      <w:proofErr w:type="gramStart"/>
       <w:r>
         <w:rPr>
           <w:rFonts w:ascii="Consolas" w:hAnsi="Consolas" w:cs="Consolas"/>
@@ -3713,6 +3754,7 @@
         <w:t>(</w:t>
       </w:r>
       <w:proofErr w:type="spellStart"/>
+      <w:proofErr w:type="gramEnd"/>
       <w:r>
         <w:rPr>
           <w:rFonts w:ascii="Consolas" w:hAnsi="Consolas" w:cs="Consolas"/>
@@ -3967,6 +4009,7 @@
         </w:rPr>
         <w:t xml:space="preserve"> </w:t>
       </w:r>
+      <w:proofErr w:type="gramStart"/>
       <w:r>
         <w:rPr>
           <w:rFonts w:ascii="Consolas" w:hAnsi="Consolas" w:cs="Consolas"/>
@@ -3988,6 +4031,7 @@
         <w:t>(</w:t>
       </w:r>
       <w:proofErr w:type="spellStart"/>
+      <w:proofErr w:type="gramEnd"/>
       <w:r>
         <w:rPr>
           <w:rFonts w:ascii="Consolas" w:hAnsi="Consolas" w:cs="Consolas"/>
@@ -4133,6 +4177,7 @@
         </w:rPr>
         <w:t xml:space="preserve"> </w:t>
       </w:r>
+      <w:proofErr w:type="gramStart"/>
       <w:r>
         <w:rPr>
           <w:rFonts w:ascii="Consolas" w:hAnsi="Consolas" w:cs="Consolas"/>
@@ -4154,6 +4199,7 @@
         <w:t>(</w:t>
       </w:r>
       <w:proofErr w:type="spellStart"/>
+      <w:proofErr w:type="gramEnd"/>
       <w:r>
         <w:rPr>
           <w:rFonts w:ascii="Consolas" w:hAnsi="Consolas" w:cs="Consolas"/>
@@ -4495,6 +4541,7 @@
         </w:rPr>
         <w:t xml:space="preserve"> </w:t>
       </w:r>
+      <w:proofErr w:type="gramStart"/>
       <w:r>
         <w:rPr>
           <w:rFonts w:ascii="Consolas" w:hAnsi="Consolas" w:cs="Consolas"/>
@@ -4516,6 +4563,7 @@
         <w:t>(</w:t>
       </w:r>
       <w:proofErr w:type="spellStart"/>
+      <w:proofErr w:type="gramEnd"/>
       <w:r>
         <w:rPr>
           <w:rFonts w:ascii="Consolas" w:hAnsi="Consolas" w:cs="Consolas"/>
@@ -4737,6 +4785,7 @@
         </w:rPr>
         <w:t xml:space="preserve"> </w:t>
       </w:r>
+      <w:proofErr w:type="gramStart"/>
       <w:r>
         <w:rPr>
           <w:rFonts w:ascii="Consolas" w:hAnsi="Consolas" w:cs="Consolas"/>
@@ -4758,6 +4807,7 @@
         <w:t>(</w:t>
       </w:r>
       <w:proofErr w:type="spellStart"/>
+      <w:proofErr w:type="gramEnd"/>
       <w:r>
         <w:rPr>
           <w:rFonts w:ascii="Consolas" w:hAnsi="Consolas" w:cs="Consolas"/>
@@ -4903,6 +4953,7 @@
         </w:rPr>
         <w:t xml:space="preserve"> </w:t>
       </w:r>
+      <w:proofErr w:type="gramStart"/>
       <w:r>
         <w:rPr>
           <w:rFonts w:ascii="Consolas" w:hAnsi="Consolas" w:cs="Consolas"/>
@@ -4924,6 +4975,7 @@
         <w:t>(</w:t>
       </w:r>
       <w:proofErr w:type="spellStart"/>
+      <w:proofErr w:type="gramEnd"/>
       <w:r>
         <w:rPr>
           <w:rFonts w:ascii="Consolas" w:hAnsi="Consolas" w:cs="Consolas"/>
@@ -5195,6 +5247,7 @@
         </w:rPr>
         <w:t xml:space="preserve"> </w:t>
       </w:r>
+      <w:proofErr w:type="gramStart"/>
       <w:r>
         <w:rPr>
           <w:rFonts w:ascii="Consolas" w:hAnsi="Consolas" w:cs="Consolas"/>
@@ -5216,6 +5269,7 @@
         <w:t>(</w:t>
       </w:r>
       <w:proofErr w:type="spellStart"/>
+      <w:proofErr w:type="gramEnd"/>
       <w:r>
         <w:rPr>
           <w:rFonts w:ascii="Consolas" w:hAnsi="Consolas" w:cs="Consolas"/>
@@ -5361,6 +5415,7 @@
         </w:rPr>
         <w:t xml:space="preserve"> </w:t>
       </w:r>
+      <w:proofErr w:type="gramStart"/>
       <w:r>
         <w:rPr>
           <w:rFonts w:ascii="Consolas" w:hAnsi="Consolas" w:cs="Consolas"/>
@@ -5382,6 +5437,7 @@
         <w:t>(</w:t>
       </w:r>
       <w:proofErr w:type="spellStart"/>
+      <w:proofErr w:type="gramEnd"/>
       <w:r>
         <w:rPr>
           <w:rFonts w:ascii="Consolas" w:hAnsi="Consolas" w:cs="Consolas"/>
@@ -5710,6 +5766,7 @@
         </w:rPr>
         <w:t>(</w:t>
       </w:r>
+      <w:proofErr w:type="gramStart"/>
       <w:r>
         <w:rPr>
           <w:rFonts w:ascii="Consolas" w:hAnsi="Consolas" w:cs="Consolas"/>
@@ -5731,6 +5788,7 @@
         <w:t>(</w:t>
       </w:r>
       <w:proofErr w:type="spellStart"/>
+      <w:proofErr w:type="gramEnd"/>
       <w:r>
         <w:rPr>
           <w:rFonts w:ascii="Consolas" w:hAnsi="Consolas" w:cs="Consolas"/>
@@ -6038,6 +6096,7 @@
         </w:rPr>
         <w:t>(</w:t>
       </w:r>
+      <w:proofErr w:type="gramStart"/>
       <w:r>
         <w:rPr>
           <w:rFonts w:ascii="Consolas" w:hAnsi="Consolas" w:cs="Consolas"/>
@@ -6059,6 +6118,7 @@
         <w:t>(</w:t>
       </w:r>
       <w:proofErr w:type="spellStart"/>
+      <w:proofErr w:type="gramEnd"/>
       <w:r>
         <w:rPr>
           <w:rFonts w:ascii="Consolas" w:hAnsi="Consolas" w:cs="Consolas"/>
@@ -6264,6 +6324,7 @@
         </w:rPr>
         <w:t xml:space="preserve"> </w:t>
       </w:r>
+      <w:proofErr w:type="gramStart"/>
       <w:r>
         <w:rPr>
           <w:rFonts w:ascii="Consolas" w:hAnsi="Consolas" w:cs="Consolas"/>
@@ -6285,6 +6346,7 @@
         <w:t>(</w:t>
       </w:r>
       <w:proofErr w:type="spellStart"/>
+      <w:proofErr w:type="gramEnd"/>
       <w:r>
         <w:rPr>
           <w:rFonts w:ascii="Consolas" w:hAnsi="Consolas" w:cs="Consolas"/>
@@ -6467,6 +6529,7 @@
         </w:rPr>
         <w:t>(</w:t>
       </w:r>
+      <w:proofErr w:type="gramStart"/>
       <w:r>
         <w:rPr>
           <w:rFonts w:ascii="Consolas" w:hAnsi="Consolas" w:cs="Consolas"/>
@@ -6488,6 +6551,7 @@
         <w:t>(</w:t>
       </w:r>
       <w:proofErr w:type="spellStart"/>
+      <w:proofErr w:type="gramEnd"/>
       <w:r>
         <w:rPr>
           <w:rFonts w:ascii="Consolas" w:hAnsi="Consolas" w:cs="Consolas"/>
@@ -6693,6 +6757,7 @@
         </w:rPr>
         <w:t xml:space="preserve"> </w:t>
       </w:r>
+      <w:proofErr w:type="gramStart"/>
       <w:r>
         <w:rPr>
           <w:rFonts w:ascii="Consolas" w:hAnsi="Consolas" w:cs="Consolas"/>
@@ -6714,6 +6779,7 @@
         <w:t>(</w:t>
       </w:r>
       <w:proofErr w:type="spellStart"/>
+      <w:proofErr w:type="gramEnd"/>
       <w:r>
         <w:rPr>
           <w:rFonts w:ascii="Consolas" w:hAnsi="Consolas" w:cs="Consolas"/>
@@ -6895,6 +6961,7 @@
         </w:rPr>
         <w:t xml:space="preserve"> </w:t>
       </w:r>
+      <w:proofErr w:type="gramStart"/>
       <w:r>
         <w:rPr>
           <w:rFonts w:ascii="Consolas" w:hAnsi="Consolas" w:cs="Consolas"/>
@@ -6916,6 +6983,7 @@
         <w:t>(</w:t>
       </w:r>
       <w:proofErr w:type="spellStart"/>
+      <w:proofErr w:type="gramEnd"/>
       <w:r>
         <w:rPr>
           <w:rFonts w:ascii="Consolas" w:hAnsi="Consolas" w:cs="Consolas"/>
@@ -7189,6 +7257,7 @@
         </w:rPr>
         <w:t xml:space="preserve"> </w:t>
       </w:r>
+      <w:proofErr w:type="gramStart"/>
       <w:r>
         <w:rPr>
           <w:rFonts w:ascii="Consolas" w:hAnsi="Consolas" w:cs="Consolas"/>
@@ -7210,6 +7279,7 @@
         <w:t>(</w:t>
       </w:r>
       <w:proofErr w:type="spellStart"/>
+      <w:proofErr w:type="gramEnd"/>
       <w:r>
         <w:rPr>
           <w:rFonts w:ascii="Consolas" w:hAnsi="Consolas" w:cs="Consolas"/>
@@ -7375,6 +7445,7 @@
         </w:rPr>
         <w:t xml:space="preserve"> </w:t>
       </w:r>
+      <w:proofErr w:type="gramStart"/>
       <w:r>
         <w:rPr>
           <w:rFonts w:ascii="Consolas" w:hAnsi="Consolas" w:cs="Consolas"/>
@@ -7396,6 +7467,7 @@
         <w:t>(</w:t>
       </w:r>
       <w:proofErr w:type="spellStart"/>
+      <w:proofErr w:type="gramEnd"/>
       <w:r>
         <w:rPr>
           <w:rFonts w:ascii="Consolas" w:hAnsi="Consolas" w:cs="Consolas"/>
@@ -7550,7 +7622,21 @@
         <w:rPr>
           <w:lang w:val="en-US"/>
         </w:rPr>
-        <w:t xml:space="preserve"> Ratio(%)</w:t>
+        <w:t xml:space="preserve"> </w:t>
+      </w:r>
+      <w:proofErr w:type="gramStart"/>
+      <w:r>
+        <w:rPr>
+          <w:lang w:val="en-US"/>
+        </w:rPr>
+        <w:t>Ratio(</w:t>
+      </w:r>
+      <w:proofErr w:type="gramEnd"/>
+      <w:r>
+        <w:rPr>
+          <w:lang w:val="en-US"/>
+        </w:rPr>
+        <w:t>%)</w:t>
       </w:r>
     </w:p>
     <w:p>
@@ -7587,6 +7673,7 @@
         </w:rPr>
         <w:t xml:space="preserve"> </w:t>
       </w:r>
+      <w:proofErr w:type="gramStart"/>
       <w:r>
         <w:rPr>
           <w:rFonts w:ascii="Consolas" w:hAnsi="Consolas" w:cs="Consolas"/>
@@ -7608,6 +7695,7 @@
         <w:t>(</w:t>
       </w:r>
       <w:proofErr w:type="spellStart"/>
+      <w:proofErr w:type="gramEnd"/>
       <w:r>
         <w:rPr>
           <w:rFonts w:ascii="Consolas" w:hAnsi="Consolas" w:cs="Consolas"/>
@@ -7773,6 +7861,7 @@
         </w:rPr>
         <w:t xml:space="preserve"> </w:t>
       </w:r>
+      <w:proofErr w:type="gramStart"/>
       <w:r>
         <w:rPr>
           <w:rFonts w:ascii="Consolas" w:hAnsi="Consolas" w:cs="Consolas"/>
@@ -7794,6 +7883,7 @@
         <w:t>(</w:t>
       </w:r>
       <w:proofErr w:type="spellStart"/>
+      <w:proofErr w:type="gramEnd"/>
       <w:r>
         <w:rPr>
           <w:rFonts w:ascii="Consolas" w:hAnsi="Consolas" w:cs="Consolas"/>
@@ -7981,10 +8071,18 @@
     </w:p>
     <w:p>
       <w:r>
-        <w:t xml:space="preserve">*note: considering ‘Fully Paid’ and ‘Current’ </w:t>
-      </w:r>
-      <w:r>
-        <w:t xml:space="preserve"> loan </w:t>
+        <w:t>*note: considering ‘Fully Paid’ and ‘Current</w:t>
+      </w:r>
+      <w:proofErr w:type="gramStart"/>
+      <w:r>
+        <w:t xml:space="preserve">’ </w:t>
+      </w:r>
+      <w:r>
+        <w:t xml:space="preserve"> loan</w:t>
+      </w:r>
+      <w:proofErr w:type="gramEnd"/>
+      <w:r>
+        <w:t xml:space="preserve"> </w:t>
       </w:r>
       <w:r>
         <w:t>status as included in as a good loan</w:t>
@@ -8071,6 +8169,7 @@
         </w:rPr>
         <w:t xml:space="preserve"> </w:t>
       </w:r>
+      <w:proofErr w:type="gramStart"/>
       <w:r>
         <w:rPr>
           <w:rFonts w:ascii="Consolas" w:hAnsi="Consolas" w:cs="Consolas"/>
@@ -8092,6 +8191,7 @@
         <w:t>(</w:t>
       </w:r>
       <w:proofErr w:type="spellStart"/>
+      <w:proofErr w:type="gramEnd"/>
       <w:r>
         <w:rPr>
           <w:rFonts w:ascii="Consolas" w:hAnsi="Consolas" w:cs="Consolas"/>
@@ -8235,6 +8335,7 @@
         </w:rPr>
         <w:t xml:space="preserve"> </w:t>
       </w:r>
+      <w:proofErr w:type="gramStart"/>
       <w:r>
         <w:rPr>
           <w:rFonts w:ascii="Consolas" w:hAnsi="Consolas" w:cs="Consolas"/>
@@ -8255,6 +8356,7 @@
         </w:rPr>
         <w:t>(</w:t>
       </w:r>
+      <w:proofErr w:type="gramEnd"/>
       <w:r>
         <w:rPr>
           <w:rFonts w:ascii="Consolas" w:hAnsi="Consolas" w:cs="Consolas"/>
@@ -8946,6 +9048,7 @@
         </w:rPr>
         <w:t xml:space="preserve"> </w:t>
       </w:r>
+      <w:proofErr w:type="gramStart"/>
       <w:r>
         <w:rPr>
           <w:rFonts w:ascii="Consolas" w:hAnsi="Consolas" w:cs="Consolas"/>
@@ -8966,6 +9069,7 @@
         </w:rPr>
         <w:t>(</w:t>
       </w:r>
+      <w:proofErr w:type="gramEnd"/>
       <w:r>
         <w:rPr>
           <w:rFonts w:ascii="Consolas" w:hAnsi="Consolas" w:cs="Consolas"/>
@@ -9377,6 +9481,7 @@
         </w:rPr>
         <w:t xml:space="preserve"> </w:t>
       </w:r>
+      <w:proofErr w:type="gramStart"/>
       <w:r>
         <w:rPr>
           <w:rFonts w:ascii="Consolas" w:hAnsi="Consolas" w:cs="Consolas"/>
@@ -9398,6 +9503,7 @@
         <w:t>(</w:t>
       </w:r>
       <w:proofErr w:type="spellStart"/>
+      <w:proofErr w:type="gramEnd"/>
       <w:r>
         <w:rPr>
           <w:rFonts w:ascii="Consolas" w:hAnsi="Consolas" w:cs="Consolas"/>
@@ -9803,6 +9909,7 @@
         </w:rPr>
         <w:t xml:space="preserve"> </w:t>
       </w:r>
+      <w:proofErr w:type="gramStart"/>
       <w:r>
         <w:rPr>
           <w:rFonts w:ascii="Consolas" w:hAnsi="Consolas" w:cs="Consolas"/>
@@ -9824,6 +9931,7 @@
         <w:t>(</w:t>
       </w:r>
       <w:proofErr w:type="spellStart"/>
+      <w:proofErr w:type="gramEnd"/>
       <w:r>
         <w:rPr>
           <w:rFonts w:ascii="Consolas" w:hAnsi="Consolas" w:cs="Consolas"/>
@@ -10304,6 +10412,7 @@
         </w:rPr>
         <w:t xml:space="preserve"> </w:t>
       </w:r>
+      <w:proofErr w:type="gramStart"/>
       <w:r>
         <w:rPr>
           <w:rFonts w:ascii="Consolas" w:hAnsi="Consolas" w:cs="Consolas"/>
@@ -10325,6 +10434,7 @@
         <w:t>(</w:t>
       </w:r>
       <w:proofErr w:type="spellStart"/>
+      <w:proofErr w:type="gramEnd"/>
       <w:r>
         <w:rPr>
           <w:rFonts w:ascii="Consolas" w:hAnsi="Consolas" w:cs="Consolas"/>
@@ -10500,6 +10610,7 @@
         </w:rPr>
         <w:tab/>
       </w:r>
+      <w:proofErr w:type="gramStart"/>
       <w:r>
         <w:rPr>
           <w:rFonts w:ascii="Consolas" w:hAnsi="Consolas" w:cs="Consolas"/>
@@ -10520,6 +10631,7 @@
         </w:rPr>
         <w:t>(</w:t>
       </w:r>
+      <w:proofErr w:type="gramEnd"/>
       <w:r>
         <w:rPr>
           <w:rFonts w:ascii="Consolas" w:hAnsi="Consolas" w:cs="Consolas"/>
@@ -10797,6 +10909,7 @@
         </w:rPr>
         <w:tab/>
       </w:r>
+      <w:proofErr w:type="gramStart"/>
       <w:r>
         <w:rPr>
           <w:rFonts w:ascii="Consolas" w:hAnsi="Consolas" w:cs="Consolas"/>
@@ -10817,6 +10930,7 @@
         </w:rPr>
         <w:t>(</w:t>
       </w:r>
+      <w:proofErr w:type="gramEnd"/>
       <w:r>
         <w:rPr>
           <w:rFonts w:ascii="Consolas" w:hAnsi="Consolas" w:cs="Consolas"/>
@@ -11164,6 +11278,7 @@
         </w:rPr>
         <w:t xml:space="preserve"> </w:t>
       </w:r>
+      <w:proofErr w:type="gramStart"/>
       <w:r>
         <w:rPr>
           <w:rFonts w:ascii="Consolas" w:hAnsi="Consolas" w:cs="Consolas"/>
@@ -11185,6 +11300,7 @@
         <w:t>(</w:t>
       </w:r>
       <w:proofErr w:type="spellStart"/>
+      <w:proofErr w:type="gramEnd"/>
       <w:r>
         <w:rPr>
           <w:rFonts w:ascii="Consolas" w:hAnsi="Consolas" w:cs="Consolas"/>
@@ -11530,6 +11646,7 @@
         </w:rPr>
         <w:t xml:space="preserve"> </w:t>
       </w:r>
+      <w:proofErr w:type="gramStart"/>
       <w:r>
         <w:rPr>
           <w:rFonts w:ascii="Consolas" w:hAnsi="Consolas" w:cs="Consolas"/>
@@ -11551,6 +11668,7 @@
         <w:t>(</w:t>
       </w:r>
       <w:proofErr w:type="spellStart"/>
+      <w:proofErr w:type="gramEnd"/>
       <w:r>
         <w:rPr>
           <w:rFonts w:ascii="Consolas" w:hAnsi="Consolas" w:cs="Consolas"/>
@@ -11876,6 +11994,7 @@
         </w:rPr>
         <w:t xml:space="preserve"> </w:t>
       </w:r>
+      <w:proofErr w:type="gramStart"/>
       <w:r>
         <w:rPr>
           <w:rFonts w:ascii="Consolas" w:hAnsi="Consolas" w:cs="Consolas"/>
@@ -11897,6 +12016,7 @@
         <w:t>(</w:t>
       </w:r>
       <w:proofErr w:type="spellStart"/>
+      <w:proofErr w:type="gramEnd"/>
       <w:r>
         <w:rPr>
           <w:rFonts w:ascii="Consolas" w:hAnsi="Consolas" w:cs="Consolas"/>
@@ -12309,6 +12429,7 @@
         </w:rPr>
         <w:tab/>
       </w:r>
+      <w:proofErr w:type="gramStart"/>
       <w:r>
         <w:rPr>
           <w:rFonts w:ascii="Consolas" w:hAnsi="Consolas" w:cs="Consolas"/>
@@ -12329,6 +12450,7 @@
         </w:rPr>
         <w:t>(</w:t>
       </w:r>
+      <w:proofErr w:type="gramEnd"/>
       <w:r>
         <w:rPr>
           <w:rFonts w:ascii="Consolas" w:hAnsi="Consolas" w:cs="Consolas"/>
@@ -12426,6 +12548,7 @@
         </w:rPr>
         <w:tab/>
       </w:r>
+      <w:proofErr w:type="gramStart"/>
       <w:r>
         <w:rPr>
           <w:rFonts w:ascii="Consolas" w:hAnsi="Consolas" w:cs="Consolas"/>
@@ -12447,6 +12570,7 @@
         <w:t>(</w:t>
       </w:r>
       <w:proofErr w:type="spellStart"/>
+      <w:proofErr w:type="gramEnd"/>
       <w:r>
         <w:rPr>
           <w:rFonts w:ascii="Consolas" w:hAnsi="Consolas" w:cs="Consolas"/>
@@ -12545,6 +12669,7 @@
         </w:rPr>
         <w:tab/>
       </w:r>
+      <w:proofErr w:type="gramStart"/>
       <w:r>
         <w:rPr>
           <w:rFonts w:ascii="Consolas" w:hAnsi="Consolas" w:cs="Consolas"/>
@@ -12566,6 +12691,7 @@
         <w:t>(</w:t>
       </w:r>
       <w:proofErr w:type="spellStart"/>
+      <w:proofErr w:type="gramEnd"/>
       <w:r>
         <w:rPr>
           <w:rFonts w:ascii="Consolas" w:hAnsi="Consolas" w:cs="Consolas"/>
@@ -12664,6 +12790,7 @@
         </w:rPr>
         <w:tab/>
       </w:r>
+      <w:proofErr w:type="gramStart"/>
       <w:r>
         <w:rPr>
           <w:rFonts w:ascii="Consolas" w:hAnsi="Consolas" w:cs="Consolas"/>
@@ -12685,6 +12812,7 @@
         <w:t>(</w:t>
       </w:r>
       <w:proofErr w:type="spellStart"/>
+      <w:proofErr w:type="gramEnd"/>
       <w:r>
         <w:rPr>
           <w:rFonts w:ascii="Consolas" w:hAnsi="Consolas" w:cs="Consolas"/>
@@ -12823,6 +12951,7 @@
         </w:rPr>
         <w:tab/>
       </w:r>
+      <w:proofErr w:type="gramStart"/>
       <w:r>
         <w:rPr>
           <w:rFonts w:ascii="Consolas" w:hAnsi="Consolas" w:cs="Consolas"/>
@@ -12844,6 +12973,7 @@
         <w:t>(</w:t>
       </w:r>
       <w:proofErr w:type="spellStart"/>
+      <w:proofErr w:type="gramEnd"/>
       <w:r>
         <w:rPr>
           <w:rFonts w:ascii="Consolas" w:hAnsi="Consolas" w:cs="Consolas"/>
@@ -13195,6 +13325,7 @@
         </w:rPr>
         <w:tab/>
       </w:r>
+      <w:proofErr w:type="gramStart"/>
       <w:r>
         <w:rPr>
           <w:rFonts w:ascii="Consolas" w:hAnsi="Consolas" w:cs="Consolas"/>
@@ -13216,6 +13347,7 @@
         <w:t>(</w:t>
       </w:r>
       <w:proofErr w:type="spellStart"/>
+      <w:proofErr w:type="gramEnd"/>
       <w:r>
         <w:rPr>
           <w:rFonts w:ascii="Consolas" w:hAnsi="Consolas" w:cs="Consolas"/>
@@ -13324,6 +13456,7 @@
         </w:rPr>
         <w:tab/>
       </w:r>
+      <w:proofErr w:type="gramStart"/>
       <w:r>
         <w:rPr>
           <w:rFonts w:ascii="Consolas" w:hAnsi="Consolas" w:cs="Consolas"/>
@@ -13345,6 +13478,7 @@
         <w:t>(</w:t>
       </w:r>
       <w:proofErr w:type="spellStart"/>
+      <w:proofErr w:type="gramEnd"/>
       <w:r>
         <w:rPr>
           <w:rFonts w:ascii="Consolas" w:hAnsi="Consolas" w:cs="Consolas"/>
@@ -13723,6 +13857,7 @@
         </w:rPr>
         <w:tab/>
       </w:r>
+      <w:proofErr w:type="gramStart"/>
       <w:r>
         <w:rPr>
           <w:rFonts w:ascii="Consolas" w:hAnsi="Consolas" w:cs="Consolas"/>
@@ -13744,6 +13879,7 @@
         <w:t>(</w:t>
       </w:r>
       <w:proofErr w:type="spellStart"/>
+      <w:proofErr w:type="gramEnd"/>
       <w:r>
         <w:rPr>
           <w:rFonts w:ascii="Consolas" w:hAnsi="Consolas" w:cs="Consolas"/>
@@ -13842,6 +13978,7 @@
         </w:rPr>
         <w:tab/>
       </w:r>
+      <w:proofErr w:type="gramStart"/>
       <w:r>
         <w:rPr>
           <w:rFonts w:ascii="Consolas" w:hAnsi="Consolas" w:cs="Consolas"/>
@@ -13862,6 +13999,7 @@
         </w:rPr>
         <w:t>(</w:t>
       </w:r>
+      <w:proofErr w:type="gramEnd"/>
       <w:r>
         <w:rPr>
           <w:rFonts w:ascii="Consolas" w:hAnsi="Consolas" w:cs="Consolas"/>
@@ -13991,6 +14129,7 @@
         </w:rPr>
         <w:tab/>
       </w:r>
+      <w:proofErr w:type="gramStart"/>
       <w:r>
         <w:rPr>
           <w:rFonts w:ascii="Consolas" w:hAnsi="Consolas" w:cs="Consolas"/>
@@ -14011,6 +14150,7 @@
         </w:rPr>
         <w:t>(</w:t>
       </w:r>
+      <w:proofErr w:type="gramEnd"/>
       <w:r>
         <w:rPr>
           <w:rFonts w:ascii="Consolas" w:hAnsi="Consolas" w:cs="Consolas"/>
@@ -14108,6 +14248,7 @@
         </w:rPr>
         <w:tab/>
       </w:r>
+      <w:proofErr w:type="gramStart"/>
       <w:r>
         <w:rPr>
           <w:rFonts w:ascii="Consolas" w:hAnsi="Consolas" w:cs="Consolas"/>
@@ -14129,6 +14270,7 @@
         <w:t>(</w:t>
       </w:r>
       <w:proofErr w:type="spellStart"/>
+      <w:proofErr w:type="gramEnd"/>
       <w:r>
         <w:rPr>
           <w:rFonts w:ascii="Consolas" w:hAnsi="Consolas" w:cs="Consolas"/>
@@ -14227,6 +14369,7 @@
         </w:rPr>
         <w:tab/>
       </w:r>
+      <w:proofErr w:type="gramStart"/>
       <w:r>
         <w:rPr>
           <w:rFonts w:ascii="Consolas" w:hAnsi="Consolas" w:cs="Consolas"/>
@@ -14248,6 +14391,7 @@
         <w:t>(</w:t>
       </w:r>
       <w:proofErr w:type="spellStart"/>
+      <w:proofErr w:type="gramEnd"/>
       <w:r>
         <w:rPr>
           <w:rFonts w:ascii="Consolas" w:hAnsi="Consolas" w:cs="Consolas"/>
@@ -14413,6 +14557,7 @@
         </w:rPr>
         <w:t xml:space="preserve"> </w:t>
       </w:r>
+      <w:proofErr w:type="gramStart"/>
       <w:r>
         <w:rPr>
           <w:rFonts w:ascii="Consolas" w:hAnsi="Consolas" w:cs="Consolas"/>
@@ -14434,6 +14579,7 @@
         <w:t>(</w:t>
       </w:r>
       <w:proofErr w:type="spellStart"/>
+      <w:proofErr w:type="gramEnd"/>
       <w:r>
         <w:rPr>
           <w:rFonts w:ascii="Consolas" w:hAnsi="Consolas" w:cs="Consolas"/>
@@ -14592,6 +14738,7 @@
         </w:rPr>
         <w:t xml:space="preserve"> </w:t>
       </w:r>
+      <w:proofErr w:type="gramStart"/>
       <w:r>
         <w:rPr>
           <w:rFonts w:ascii="Consolas" w:hAnsi="Consolas" w:cs="Consolas"/>
@@ -14613,6 +14760,7 @@
         <w:t>(</w:t>
       </w:r>
       <w:proofErr w:type="spellStart"/>
+      <w:proofErr w:type="gramEnd"/>
       <w:r>
         <w:rPr>
           <w:rFonts w:ascii="Consolas" w:hAnsi="Consolas" w:cs="Consolas"/>
@@ -14920,6 +15068,7 @@
         </w:rPr>
         <w:tab/>
       </w:r>
+      <w:proofErr w:type="gramStart"/>
       <w:r>
         <w:rPr>
           <w:rFonts w:ascii="Consolas" w:hAnsi="Consolas" w:cs="Consolas"/>
@@ -14940,6 +15089,7 @@
         </w:rPr>
         <w:t>(</w:t>
       </w:r>
+      <w:proofErr w:type="gramEnd"/>
       <w:r>
         <w:rPr>
           <w:rFonts w:ascii="Consolas" w:hAnsi="Consolas" w:cs="Consolas"/>
@@ -15037,6 +15187,7 @@
         </w:rPr>
         <w:tab/>
       </w:r>
+      <w:proofErr w:type="gramStart"/>
       <w:r>
         <w:rPr>
           <w:rFonts w:ascii="Consolas" w:hAnsi="Consolas" w:cs="Consolas"/>
@@ -15058,6 +15209,7 @@
         <w:t>(</w:t>
       </w:r>
       <w:proofErr w:type="spellStart"/>
+      <w:proofErr w:type="gramEnd"/>
       <w:r>
         <w:rPr>
           <w:rFonts w:ascii="Consolas" w:hAnsi="Consolas" w:cs="Consolas"/>
@@ -15156,6 +15308,7 @@
         </w:rPr>
         <w:tab/>
       </w:r>
+      <w:proofErr w:type="gramStart"/>
       <w:r>
         <w:rPr>
           <w:rFonts w:ascii="Consolas" w:hAnsi="Consolas" w:cs="Consolas"/>
@@ -15177,6 +15330,7 @@
         <w:t>(</w:t>
       </w:r>
       <w:proofErr w:type="spellStart"/>
+      <w:proofErr w:type="gramEnd"/>
       <w:r>
         <w:rPr>
           <w:rFonts w:ascii="Consolas" w:hAnsi="Consolas" w:cs="Consolas"/>
@@ -15646,6 +15800,7 @@
         </w:rPr>
         <w:tab/>
       </w:r>
+      <w:proofErr w:type="gramStart"/>
       <w:r>
         <w:rPr>
           <w:rFonts w:ascii="Consolas" w:eastAsia="Calibri" w:hAnsi="Consolas" w:cs="Consolas"/>
@@ -15668,6 +15823,7 @@
         </w:rPr>
         <w:t>(</w:t>
       </w:r>
+      <w:proofErr w:type="gramEnd"/>
       <w:r>
         <w:rPr>
           <w:rFonts w:ascii="Consolas" w:eastAsia="Calibri" w:hAnsi="Consolas" w:cs="Consolas"/>
@@ -15774,6 +15930,7 @@
         </w:rPr>
         <w:tab/>
       </w:r>
+      <w:proofErr w:type="gramStart"/>
       <w:r>
         <w:rPr>
           <w:rFonts w:ascii="Consolas" w:eastAsia="Calibri" w:hAnsi="Consolas" w:cs="Consolas"/>
@@ -15797,6 +15954,7 @@
         <w:t>(</w:t>
       </w:r>
       <w:proofErr w:type="spellStart"/>
+      <w:proofErr w:type="gramEnd"/>
       <w:r>
         <w:rPr>
           <w:rFonts w:ascii="Consolas" w:eastAsia="Calibri" w:hAnsi="Consolas" w:cs="Consolas"/>
@@ -15904,6 +16062,7 @@
         </w:rPr>
         <w:tab/>
       </w:r>
+      <w:proofErr w:type="gramStart"/>
       <w:r>
         <w:rPr>
           <w:rFonts w:ascii="Consolas" w:eastAsia="Calibri" w:hAnsi="Consolas" w:cs="Consolas"/>
@@ -15927,6 +16086,7 @@
         <w:t>(</w:t>
       </w:r>
       <w:proofErr w:type="spellStart"/>
+      <w:proofErr w:type="gramEnd"/>
       <w:r>
         <w:rPr>
           <w:rFonts w:ascii="Consolas" w:eastAsia="Calibri" w:hAnsi="Consolas" w:cs="Consolas"/>
@@ -16411,6 +16571,7 @@
         </w:rPr>
         <w:tab/>
       </w:r>
+      <w:proofErr w:type="gramStart"/>
       <w:r>
         <w:rPr>
           <w:rFonts w:ascii="Consolas" w:eastAsia="Calibri" w:hAnsi="Consolas" w:cs="Consolas"/>
@@ -16433,6 +16594,7 @@
         </w:rPr>
         <w:t>(</w:t>
       </w:r>
+      <w:proofErr w:type="gramEnd"/>
       <w:r>
         <w:rPr>
           <w:rFonts w:ascii="Consolas" w:eastAsia="Calibri" w:hAnsi="Consolas" w:cs="Consolas"/>
@@ -16539,6 +16701,7 @@
         </w:rPr>
         <w:tab/>
       </w:r>
+      <w:proofErr w:type="gramStart"/>
       <w:r>
         <w:rPr>
           <w:rFonts w:ascii="Consolas" w:eastAsia="Calibri" w:hAnsi="Consolas" w:cs="Consolas"/>
@@ -16562,6 +16725,7 @@
         <w:t>(</w:t>
       </w:r>
       <w:proofErr w:type="spellStart"/>
+      <w:proofErr w:type="gramEnd"/>
       <w:r>
         <w:rPr>
           <w:rFonts w:ascii="Consolas" w:eastAsia="Calibri" w:hAnsi="Consolas" w:cs="Consolas"/>
@@ -16669,6 +16833,7 @@
         </w:rPr>
         <w:tab/>
       </w:r>
+      <w:proofErr w:type="gramStart"/>
       <w:r>
         <w:rPr>
           <w:rFonts w:ascii="Consolas" w:eastAsia="Calibri" w:hAnsi="Consolas" w:cs="Consolas"/>
@@ -16692,6 +16857,7 @@
         <w:t>(</w:t>
       </w:r>
       <w:proofErr w:type="spellStart"/>
+      <w:proofErr w:type="gramEnd"/>
       <w:r>
         <w:rPr>
           <w:rFonts w:ascii="Consolas" w:eastAsia="Calibri" w:hAnsi="Consolas" w:cs="Consolas"/>
@@ -17142,6 +17308,7 @@
         </w:rPr>
         <w:tab/>
       </w:r>
+      <w:proofErr w:type="gramStart"/>
       <w:r>
         <w:rPr>
           <w:rFonts w:ascii="Consolas" w:eastAsia="Calibri" w:hAnsi="Consolas" w:cs="Consolas"/>
@@ -17164,6 +17331,7 @@
         </w:rPr>
         <w:t>(</w:t>
       </w:r>
+      <w:proofErr w:type="gramEnd"/>
       <w:r>
         <w:rPr>
           <w:rFonts w:ascii="Consolas" w:eastAsia="Calibri" w:hAnsi="Consolas" w:cs="Consolas"/>
@@ -17270,6 +17438,7 @@
         </w:rPr>
         <w:tab/>
       </w:r>
+      <w:proofErr w:type="gramStart"/>
       <w:r>
         <w:rPr>
           <w:rFonts w:ascii="Consolas" w:eastAsia="Calibri" w:hAnsi="Consolas" w:cs="Consolas"/>
@@ -17293,6 +17462,7 @@
         <w:t>(</w:t>
       </w:r>
       <w:proofErr w:type="spellStart"/>
+      <w:proofErr w:type="gramEnd"/>
       <w:r>
         <w:rPr>
           <w:rFonts w:ascii="Consolas" w:eastAsia="Calibri" w:hAnsi="Consolas" w:cs="Consolas"/>
@@ -17400,6 +17570,7 @@
         </w:rPr>
         <w:tab/>
       </w:r>
+      <w:proofErr w:type="gramStart"/>
       <w:r>
         <w:rPr>
           <w:rFonts w:ascii="Consolas" w:eastAsia="Calibri" w:hAnsi="Consolas" w:cs="Consolas"/>
@@ -17423,6 +17594,7 @@
         <w:t>(</w:t>
       </w:r>
       <w:proofErr w:type="spellStart"/>
+      <w:proofErr w:type="gramEnd"/>
       <w:r>
         <w:rPr>
           <w:rFonts w:ascii="Consolas" w:eastAsia="Calibri" w:hAnsi="Consolas" w:cs="Consolas"/>
@@ -17885,6 +18057,7 @@
         </w:rPr>
         <w:tab/>
       </w:r>
+      <w:proofErr w:type="gramStart"/>
       <w:r>
         <w:rPr>
           <w:rFonts w:ascii="Consolas" w:eastAsia="Calibri" w:hAnsi="Consolas" w:cs="Consolas"/>
@@ -17907,6 +18080,7 @@
         </w:rPr>
         <w:t>(</w:t>
       </w:r>
+      <w:proofErr w:type="gramEnd"/>
       <w:r>
         <w:rPr>
           <w:rFonts w:ascii="Consolas" w:eastAsia="Calibri" w:hAnsi="Consolas" w:cs="Consolas"/>
@@ -18013,6 +18187,7 @@
         </w:rPr>
         <w:tab/>
       </w:r>
+      <w:proofErr w:type="gramStart"/>
       <w:r>
         <w:rPr>
           <w:rFonts w:ascii="Consolas" w:eastAsia="Calibri" w:hAnsi="Consolas" w:cs="Consolas"/>
@@ -18036,6 +18211,7 @@
         <w:t>(</w:t>
       </w:r>
       <w:proofErr w:type="spellStart"/>
+      <w:proofErr w:type="gramEnd"/>
       <w:r>
         <w:rPr>
           <w:rFonts w:ascii="Consolas" w:eastAsia="Calibri" w:hAnsi="Consolas" w:cs="Consolas"/>
@@ -18143,6 +18319,7 @@
         </w:rPr>
         <w:tab/>
       </w:r>
+      <w:proofErr w:type="gramStart"/>
       <w:r>
         <w:rPr>
           <w:rFonts w:ascii="Consolas" w:eastAsia="Calibri" w:hAnsi="Consolas" w:cs="Consolas"/>
@@ -18166,6 +18343,7 @@
         <w:t>(</w:t>
       </w:r>
       <w:proofErr w:type="spellStart"/>
+      <w:proofErr w:type="gramEnd"/>
       <w:r>
         <w:rPr>
           <w:rFonts w:ascii="Consolas" w:eastAsia="Calibri" w:hAnsi="Consolas" w:cs="Consolas"/>

</xml_diff>